<commit_message>
Almost ready to go
</commit_message>
<xml_diff>
--- a/manuscript/Version 3/Online Methods.docx
+++ b/manuscript/Version 3/Online Methods.docx
@@ -7,9 +7,7 @@
         <w:pStyle w:val="Heading2"/>
       </w:pPr>
       <w:bookmarkStart w:id="0" w:name="_cx00ea8uf7z" w:colFirst="0" w:colLast="0"/>
-      <w:bookmarkStart w:id="1" w:name="_GoBack"/>
       <w:bookmarkEnd w:id="0"/>
-      <w:bookmarkEnd w:id="1"/>
       <w:r>
         <w:rPr>
           <w:rFonts w:ascii="Spectral" w:eastAsia="Spectral" w:hAnsi="Spectral" w:cs="Spectral"/>
@@ -1259,6 +1257,8 @@
           </w:rPr>
           <m:t>π</m:t>
         </m:r>
+        <w:bookmarkStart w:id="1" w:name="_GoBack"/>
+        <w:bookmarkEnd w:id="1"/>
         <m:r>
           <w:rPr>
             <w:rFonts w:ascii="Cambria Math" w:eastAsia="Spectral" w:hAnsi="Cambria Math" w:cs="Spectral"/>
@@ -2784,6 +2784,7 @@
           <m:e>
             <m:bar>
               <m:barPr>
+                <m:pos m:val="top"/>
                 <m:ctrlPr>
                   <w:rPr>
                     <w:rFonts w:ascii="Cambria Math" w:eastAsia="Spectral" w:hAnsi="Cambria Math" w:cs="Spectral"/>
@@ -3305,6 +3306,7 @@
           <m:e>
             <m:bar>
               <m:barPr>
+                <m:pos m:val="top"/>
                 <m:ctrlPr>
                   <w:rPr>
                     <w:rFonts w:ascii="Cambria Math" w:eastAsia="Spectral" w:hAnsi="Cambria Math" w:cs="Spectral"/>
@@ -3824,6 +3826,7 @@
               </m:r>
               <m:bar>
                 <m:barPr>
+                  <m:pos m:val="top"/>
                   <m:ctrlPr>
                     <w:rPr>
                       <w:rFonts w:ascii="Cambria Math" w:eastAsia="Spectral" w:hAnsi="Cambria Math" w:cs="Spectral"/>
@@ -4208,6 +4211,7 @@
             <m:e>
               <m:bar>
                 <m:barPr>
+                  <m:pos m:val="top"/>
                   <m:ctrlPr>
                     <w:rPr>
                       <w:rFonts w:ascii="Cambria Math" w:eastAsia="Spectral" w:hAnsi="Cambria Math" w:cs="Spectral"/>
@@ -4598,6 +4602,7 @@
           </m:r>
           <m:bar>
             <m:barPr>
+              <m:pos m:val="top"/>
               <m:ctrlPr>
                 <w:rPr>
                   <w:rFonts w:ascii="Cambria Math" w:eastAsia="Spectral" w:hAnsi="Cambria Math" w:cs="Spectral"/>
@@ -4698,6 +4703,7 @@
                 <m:e>
                   <m:bar>
                     <m:barPr>
+                      <m:pos m:val="top"/>
                       <m:ctrlPr>
                         <w:rPr>
                           <w:rFonts w:ascii="Cambria Math" w:eastAsia="Spectral" w:hAnsi="Cambria Math" w:cs="Spectral"/>
@@ -4781,6 +4787,7 @@
                 <m:e>
                   <m:bar>
                     <m:barPr>
+                      <m:pos m:val="top"/>
                       <m:ctrlPr>
                         <w:rPr>
                           <w:rFonts w:ascii="Cambria Math" w:eastAsia="Spectral" w:hAnsi="Cambria Math" w:cs="Spectral"/>
@@ -4934,6 +4941,7 @@
                 <m:e>
                   <m:bar>
                     <m:barPr>
+                      <m:pos m:val="top"/>
                       <m:ctrlPr>
                         <w:rPr>
                           <w:rFonts w:ascii="Cambria Math" w:eastAsia="Spectral" w:hAnsi="Cambria Math" w:cs="Spectral"/>
@@ -5017,6 +5025,7 @@
                 <m:e>
                   <m:bar>
                     <m:barPr>
+                      <m:pos m:val="top"/>
                       <m:ctrlPr>
                         <w:rPr>
                           <w:rFonts w:ascii="Cambria Math" w:eastAsia="Spectral" w:hAnsi="Cambria Math" w:cs="Spectral"/>
@@ -5222,6 +5231,7 @@
             <m:e>
               <m:bar>
                 <m:barPr>
+                  <m:pos m:val="top"/>
                   <m:ctrlPr>
                     <w:rPr>
                       <w:rFonts w:ascii="Cambria Math" w:eastAsia="Spectral" w:hAnsi="Cambria Math" w:cs="Spectral"/>
@@ -5274,6 +5284,7 @@
             <m:e>
               <m:bar>
                 <m:barPr>
+                  <m:pos m:val="top"/>
                   <m:ctrlPr>
                     <w:rPr>
                       <w:rFonts w:ascii="Cambria Math" w:eastAsia="Spectral" w:hAnsi="Cambria Math" w:cs="Spectral"/>
@@ -5326,6 +5337,7 @@
             <m:e>
               <m:bar>
                 <m:barPr>
+                  <m:pos m:val="top"/>
                   <m:ctrlPr>
                     <w:rPr>
                       <w:rFonts w:ascii="Cambria Math" w:eastAsia="Spectral" w:hAnsi="Cambria Math" w:cs="Spectral"/>

</xml_diff>